<commit_message>
initial data wrangling report
</commit_message>
<xml_diff>
--- a/Data Wranging Document.docx
+++ b/Data Wranging Document.docx
@@ -8,35 +8,352 @@
       </w:r>
     </w:p>
     <w:p>
+      <w:pPr>
+        <w:pStyle w:val="ListParagraph"/>
+        <w:numPr>
+          <w:ilvl w:val="0"/>
+          <w:numId w:val="1"/>
+        </w:numPr>
+      </w:pPr>
+      <w:r>
+        <w:t>Both t</w:t>
+      </w:r>
+      <w:r>
+        <w:t>he</w:t>
+      </w:r>
+      <w:r>
+        <w:t xml:space="preserve"> cardiovascular </w:t>
+      </w:r>
+      <w:r>
+        <w:t>dataset and the poverty rate dataset are</w:t>
+      </w:r>
+      <w:r>
+        <w:t xml:space="preserve"> untidy.</w:t>
+      </w:r>
+    </w:p>
+    <w:p>
+      <w:pPr>
+        <w:pStyle w:val="ListParagraph"/>
+        <w:numPr>
+          <w:ilvl w:val="0"/>
+          <w:numId w:val="1"/>
+        </w:numPr>
+      </w:pPr>
+      <w:r>
+        <w:t>The datasets have differing levels of detail.  One goes down to the county level, and the other to the state level. One has entries every 5 years; the other has entries every year.</w:t>
+      </w:r>
+    </w:p>
+    <w:p>
+      <w:r>
+        <w:t xml:space="preserve">The goal is to combine the two datasets in order to create a dataset </w:t>
+      </w:r>
+      <w:r>
+        <w:t>that will allow us to answer the</w:t>
+      </w:r>
+      <w:r>
+        <w:t xml:space="preserve"> question, How does the Poverty Rate affect the cardiovascular mortality rate for each state?</w:t>
+      </w:r>
+    </w:p>
+    <w:p>
+      <w:r>
+        <w:t>The following are the steps I took to clean the capstone project data set.</w:t>
+      </w:r>
+    </w:p>
+    <w:p>
+      <w:r>
+        <w:t xml:space="preserve">Process for </w:t>
+      </w:r>
+      <w:r>
+        <w:t>cleaning the poverty dataset.</w:t>
+      </w:r>
+    </w:p>
+    <w:p>
+      <w:pPr>
+        <w:pStyle w:val="ListParagraph"/>
+        <w:numPr>
+          <w:ilvl w:val="0"/>
+          <w:numId w:val="3"/>
+        </w:numPr>
+      </w:pPr>
+      <w:r>
+        <w:t>Because of the lack of granularity in the cardiovascular dataset, I determined that I would pull the following years from the poverty dataset (1980, 1985, 1990, 1995, 2000, 2005, 2010)</w:t>
+      </w:r>
+    </w:p>
+    <w:p>
+      <w:pPr>
+        <w:pStyle w:val="ListParagraph"/>
+        <w:numPr>
+          <w:ilvl w:val="0"/>
+          <w:numId w:val="3"/>
+        </w:numPr>
+      </w:pPr>
+      <w:r>
+        <w:t>Added a “Years” column to the corresponding dataset and filled it with the corresponding year.</w:t>
+      </w:r>
+    </w:p>
+    <w:p>
+      <w:pPr>
+        <w:pStyle w:val="ListParagraph"/>
+        <w:numPr>
+          <w:ilvl w:val="0"/>
+          <w:numId w:val="3"/>
+        </w:numPr>
+      </w:pPr>
+      <w:r>
+        <w:t>There were no missing data entries in the resulting dataset.</w:t>
+      </w:r>
+    </w:p>
+    <w:p>
+      <w:pPr>
+        <w:pStyle w:val="ListParagraph"/>
+        <w:numPr>
+          <w:ilvl w:val="0"/>
+          <w:numId w:val="3"/>
+        </w:numPr>
+      </w:pPr>
+      <w:r>
+        <w:t xml:space="preserve">Using the outlier definition of Q1 – 1.5*IQR and Q3 + 1.5*IQR, I sliced the </w:t>
+      </w:r>
+      <w:r>
+        <w:t xml:space="preserve">poverty </w:t>
+      </w:r>
+      <w:r>
+        <w:t xml:space="preserve">data by state and found that </w:t>
+      </w:r>
+      <w:r>
+        <w:t>there were 39 instances a state has had a value</w:t>
+      </w:r>
+      <w:r>
+        <w:t xml:space="preserve"> that was considered an outlier when compared to that particular state’s other values.</w:t>
+      </w:r>
+    </w:p>
+    <w:p>
+      <w:r>
+        <w:t>Process</w:t>
+      </w:r>
+      <w:r>
+        <w:t xml:space="preserve"> for cleaning the cardiovascular dataset.</w:t>
+      </w:r>
+    </w:p>
+    <w:p>
+      <w:pPr>
+        <w:pStyle w:val="ListParagraph"/>
+        <w:numPr>
+          <w:ilvl w:val="0"/>
+          <w:numId w:val="4"/>
+        </w:numPr>
+      </w:pPr>
+      <w:r>
+        <w:t>I filtered out the</w:t>
+      </w:r>
+      <w:r>
+        <w:t xml:space="preserve"> county level data and kept the state level data.</w:t>
+      </w:r>
+    </w:p>
+    <w:p>
+      <w:pPr>
+        <w:pStyle w:val="ListParagraph"/>
+        <w:numPr>
+          <w:ilvl w:val="0"/>
+          <w:numId w:val="4"/>
+        </w:numPr>
+      </w:pPr>
+      <w:r>
+        <w:t>There are 50 unique states in this dataset while there are 51 unique states in the other dataset.</w:t>
+      </w:r>
+    </w:p>
+    <w:p>
+      <w:pPr>
+        <w:pStyle w:val="ListParagraph"/>
+        <w:numPr>
+          <w:ilvl w:val="0"/>
+          <w:numId w:val="4"/>
+        </w:numPr>
+      </w:pPr>
+      <w:r>
+        <w:t xml:space="preserve">Tidied up the data by </w:t>
+      </w:r>
+      <w:r>
+        <w:t>melting the data and replacing the variable values with their correct years.</w:t>
+      </w:r>
+    </w:p>
+    <w:p>
+      <w:pPr>
+        <w:pStyle w:val="ListParagraph"/>
+        <w:numPr>
+          <w:ilvl w:val="0"/>
+          <w:numId w:val="4"/>
+        </w:numPr>
+      </w:pPr>
+      <w:r>
+        <w:t>Got rid of the confidence intervals that were included in the same column as the mortality rate.</w:t>
+      </w:r>
+    </w:p>
+    <w:p>
+      <w:pPr>
+        <w:pStyle w:val="ListParagraph"/>
+        <w:numPr>
+          <w:ilvl w:val="0"/>
+          <w:numId w:val="4"/>
+        </w:numPr>
+      </w:pPr>
+      <w:r>
+        <w:t>Converted all the columns except for the state column into floats.</w:t>
+      </w:r>
+    </w:p>
+    <w:p>
+      <w:pPr>
+        <w:pStyle w:val="ListParagraph"/>
+        <w:numPr>
+          <w:ilvl w:val="0"/>
+          <w:numId w:val="4"/>
+        </w:numPr>
+      </w:pPr>
+      <w:r>
+        <w:t xml:space="preserve">Using the </w:t>
+      </w:r>
+      <w:r>
+        <w:t>same outlier condition as above, there are no outliers in the mortality rates.</w:t>
+      </w:r>
+    </w:p>
+    <w:p>
+      <w:r>
+        <w:t>Process for joining the data.</w:t>
+      </w:r>
+    </w:p>
+    <w:p>
+      <w:pPr>
+        <w:pStyle w:val="ListParagraph"/>
+        <w:numPr>
+          <w:ilvl w:val="0"/>
+          <w:numId w:val="5"/>
+        </w:numPr>
+      </w:pPr>
+      <w:r>
+        <w:t>Replaced all the ‘District of Columbia’ values to ‘D.C’ in the cardio dataset because the cardio dataset had a different notation for Washington DC than the poverty dataset.</w:t>
+      </w:r>
+    </w:p>
+    <w:p>
+      <w:pPr>
+        <w:pStyle w:val="ListParagraph"/>
+        <w:numPr>
+          <w:ilvl w:val="0"/>
+          <w:numId w:val="5"/>
+        </w:numPr>
+      </w:pPr>
+      <w:r>
+        <w:t>Changed the column value in the cardio dataset from Location to State.</w:t>
+      </w:r>
+    </w:p>
+    <w:p>
+      <w:pPr>
+        <w:pStyle w:val="ListParagraph"/>
+        <w:numPr>
+          <w:ilvl w:val="0"/>
+          <w:numId w:val="5"/>
+        </w:numPr>
+      </w:pPr>
+      <w:r>
+        <w:t>Got rid of the FIPS column in the cardio dataset.</w:t>
+      </w:r>
+    </w:p>
+    <w:p>
+      <w:pPr>
+        <w:pStyle w:val="ListParagraph"/>
+        <w:numPr>
+          <w:ilvl w:val="0"/>
+          <w:numId w:val="5"/>
+        </w:numPr>
+      </w:pPr>
+      <w:r>
+        <w:t>Merged the two data</w:t>
+      </w:r>
+      <w:r>
+        <w:t>sets.</w:t>
+      </w:r>
+    </w:p>
+    <w:p>
+      <w:r>
+        <w:t>How did you handle the outliers?</w:t>
+      </w:r>
+    </w:p>
+    <w:p>
+      <w:pPr>
+        <w:pStyle w:val="ListParagraph"/>
+        <w:numPr>
+          <w:ilvl w:val="0"/>
+          <w:numId w:val="6"/>
+        </w:numPr>
+      </w:pPr>
+      <w:r>
+        <w:t>I identified 39 values</w:t>
+      </w:r>
+      <w:r>
+        <w:t xml:space="preserve"> that were considered outliers in the poverty dataset.  However, I figured that the important outliers would lie in the poverty rate column.  There were 15 poverty rate outliers. </w:t>
+      </w:r>
+    </w:p>
+    <w:p>
+      <w:pPr>
+        <w:pStyle w:val="ListParagraph"/>
+        <w:numPr>
+          <w:ilvl w:val="0"/>
+          <w:numId w:val="6"/>
+        </w:numPr>
+      </w:pPr>
+      <w:r>
+        <w:t>However, these outliers would not occur in a vacuum.  If the poverty ra</w:t>
+      </w:r>
+      <w:r>
+        <w:t>te were an outlier, then we would expect there to be a significant change in the state population or the number of people in poverty.</w:t>
+      </w:r>
+    </w:p>
+    <w:p>
+      <w:pPr>
+        <w:pStyle w:val="ListParagraph"/>
+        <w:numPr>
+          <w:ilvl w:val="1"/>
+          <w:numId w:val="6"/>
+        </w:numPr>
+      </w:pPr>
+      <w:r>
+        <w:t xml:space="preserve">We find that the number of significant outliers decrease from 15 to </w:t>
+      </w:r>
+      <w:proofErr w:type="gramStart"/>
+      <w:r>
+        <w:t>8</w:t>
+      </w:r>
+      <w:proofErr w:type="gramEnd"/>
+      <w:r>
+        <w:t>.</w:t>
+      </w:r>
+    </w:p>
+    <w:p>
+      <w:pPr>
+        <w:pStyle w:val="ListParagraph"/>
+        <w:numPr>
+          <w:ilvl w:val="1"/>
+          <w:numId w:val="6"/>
+        </w:numPr>
+      </w:pPr>
+      <w:r>
+        <w:t>After further investigation, these outliers just seem to be from normal variation.</w:t>
+      </w:r>
+    </w:p>
+    <w:p>
+      <w:pPr>
+        <w:pStyle w:val="ListParagraph"/>
+        <w:numPr>
+          <w:ilvl w:val="0"/>
+          <w:numId w:val="6"/>
+        </w:numPr>
+      </w:pPr>
+      <w:r>
+        <w:lastRenderedPageBreak/>
+        <w:t>I have determined that there is no need to drop the outliers.  They do not seem to be incorrect entries.</w:t>
+      </w:r>
       <w:bookmarkStart w:id="0" w:name="_GoBack"/>
       <w:bookmarkEnd w:id="0"/>
     </w:p>
-    <w:p>
-      <w:r>
-        <w:t>The following are the steps I took to clean the capstone project data set.</w:t>
-      </w:r>
-    </w:p>
-    <w:p>
-      <w:r>
-        <w:t>What kind of cleansing steps did I perform?</w:t>
-      </w:r>
-    </w:p>
-    <w:p>
-      <w:r>
-        <w:t>How did I deal with missing values, if there were any?</w:t>
-      </w:r>
-    </w:p>
-    <w:p>
-      <w:r>
-        <w:t>Were there any outliers?</w:t>
-      </w:r>
-    </w:p>
-    <w:p>
-      <w:r>
-        <w:t>How did you handle the outliers?</w:t>
-      </w:r>
-    </w:p>
-    <w:p/>
     <w:sectPr>
       <w:pgSz w:w="12240" w:h="15840"/>
       <w:pgMar w:top="1440" w:right="1440" w:bottom="1440" w:left="1440" w:header="720" w:footer="720" w:gutter="0"/>
@@ -45,6 +362,626 @@
     </w:sectPr>
   </w:body>
 </w:document>
+</file>
+
+<file path=word/numbering.xml><?xml version="1.0" encoding="utf-8"?>
+<w:numbering xmlns:wpc="http://schemas.microsoft.com/office/word/2010/wordprocessingCanvas" xmlns:cx="http://schemas.microsoft.com/office/drawing/2014/chartex" xmlns:cx1="http://schemas.microsoft.com/office/drawing/2015/9/8/chartex" xmlns:mc="http://schemas.openxmlformats.org/markup-compatibility/2006" xmlns:o="urn:schemas-microsoft-com:office:office" xmlns:r="http://schemas.openxmlformats.org/officeDocument/2006/relationships" xmlns:m="http://schemas.openxmlformats.org/officeDocument/2006/math" xmlns:v="urn:schemas-microsoft-com:vml" xmlns:wp14="http://schemas.microsoft.com/office/word/2010/wordprocessingDrawing" xmlns:wp="http://schemas.openxmlformats.org/drawingml/2006/wordprocessingDrawing" xmlns:w10="urn:schemas-microsoft-com:office:word" xmlns:w="http://schemas.openxmlformats.org/wordprocessingml/2006/main" xmlns:w14="http://schemas.microsoft.com/office/word/2010/wordml" xmlns:w15="http://schemas.microsoft.com/office/word/2012/wordml" xmlns:w16se="http://schemas.microsoft.com/office/word/2015/wordml/symex" xmlns:wpg="http://schemas.microsoft.com/office/word/2010/wordprocessingGroup" xmlns:wpi="http://schemas.microsoft.com/office/word/2010/wordprocessingInk" xmlns:wne="http://schemas.microsoft.com/office/word/2006/wordml" xmlns:wps="http://schemas.microsoft.com/office/word/2010/wordprocessingShape" mc:Ignorable="w14 w15 w16se wp14">
+  <w:abstractNum w:abstractNumId="0" w15:restartNumberingAfterBreak="0">
+    <w:nsid w:val="0B55651F"/>
+    <w:multiLevelType w:val="hybridMultilevel"/>
+    <w:tmpl w:val="61603D32"/>
+    <w:lvl w:ilvl="0" w:tplc="04090001">
+      <w:start w:val="1"/>
+      <w:numFmt w:val="bullet"/>
+      <w:lvlText w:val=""/>
+      <w:lvlJc w:val="left"/>
+      <w:pPr>
+        <w:ind w:left="720" w:hanging="360"/>
+      </w:pPr>
+      <w:rPr>
+        <w:rFonts w:ascii="Symbol" w:hAnsi="Symbol" w:hint="default"/>
+      </w:rPr>
+    </w:lvl>
+    <w:lvl w:ilvl="1" w:tplc="04090003" w:tentative="1">
+      <w:start w:val="1"/>
+      <w:numFmt w:val="bullet"/>
+      <w:lvlText w:val="o"/>
+      <w:lvlJc w:val="left"/>
+      <w:pPr>
+        <w:ind w:left="1440" w:hanging="360"/>
+      </w:pPr>
+      <w:rPr>
+        <w:rFonts w:ascii="Courier New" w:hAnsi="Courier New" w:cs="Courier New" w:hint="default"/>
+      </w:rPr>
+    </w:lvl>
+    <w:lvl w:ilvl="2" w:tplc="04090005" w:tentative="1">
+      <w:start w:val="1"/>
+      <w:numFmt w:val="bullet"/>
+      <w:lvlText w:val=""/>
+      <w:lvlJc w:val="left"/>
+      <w:pPr>
+        <w:ind w:left="2160" w:hanging="360"/>
+      </w:pPr>
+      <w:rPr>
+        <w:rFonts w:ascii="Wingdings" w:hAnsi="Wingdings" w:hint="default"/>
+      </w:rPr>
+    </w:lvl>
+    <w:lvl w:ilvl="3" w:tplc="04090001" w:tentative="1">
+      <w:start w:val="1"/>
+      <w:numFmt w:val="bullet"/>
+      <w:lvlText w:val=""/>
+      <w:lvlJc w:val="left"/>
+      <w:pPr>
+        <w:ind w:left="2880" w:hanging="360"/>
+      </w:pPr>
+      <w:rPr>
+        <w:rFonts w:ascii="Symbol" w:hAnsi="Symbol" w:hint="default"/>
+      </w:rPr>
+    </w:lvl>
+    <w:lvl w:ilvl="4" w:tplc="04090003" w:tentative="1">
+      <w:start w:val="1"/>
+      <w:numFmt w:val="bullet"/>
+      <w:lvlText w:val="o"/>
+      <w:lvlJc w:val="left"/>
+      <w:pPr>
+        <w:ind w:left="3600" w:hanging="360"/>
+      </w:pPr>
+      <w:rPr>
+        <w:rFonts w:ascii="Courier New" w:hAnsi="Courier New" w:cs="Courier New" w:hint="default"/>
+      </w:rPr>
+    </w:lvl>
+    <w:lvl w:ilvl="5" w:tplc="04090005" w:tentative="1">
+      <w:start w:val="1"/>
+      <w:numFmt w:val="bullet"/>
+      <w:lvlText w:val=""/>
+      <w:lvlJc w:val="left"/>
+      <w:pPr>
+        <w:ind w:left="4320" w:hanging="360"/>
+      </w:pPr>
+      <w:rPr>
+        <w:rFonts w:ascii="Wingdings" w:hAnsi="Wingdings" w:hint="default"/>
+      </w:rPr>
+    </w:lvl>
+    <w:lvl w:ilvl="6" w:tplc="04090001" w:tentative="1">
+      <w:start w:val="1"/>
+      <w:numFmt w:val="bullet"/>
+      <w:lvlText w:val=""/>
+      <w:lvlJc w:val="left"/>
+      <w:pPr>
+        <w:ind w:left="5040" w:hanging="360"/>
+      </w:pPr>
+      <w:rPr>
+        <w:rFonts w:ascii="Symbol" w:hAnsi="Symbol" w:hint="default"/>
+      </w:rPr>
+    </w:lvl>
+    <w:lvl w:ilvl="7" w:tplc="04090003" w:tentative="1">
+      <w:start w:val="1"/>
+      <w:numFmt w:val="bullet"/>
+      <w:lvlText w:val="o"/>
+      <w:lvlJc w:val="left"/>
+      <w:pPr>
+        <w:ind w:left="5760" w:hanging="360"/>
+      </w:pPr>
+      <w:rPr>
+        <w:rFonts w:ascii="Courier New" w:hAnsi="Courier New" w:cs="Courier New" w:hint="default"/>
+      </w:rPr>
+    </w:lvl>
+    <w:lvl w:ilvl="8" w:tplc="04090005" w:tentative="1">
+      <w:start w:val="1"/>
+      <w:numFmt w:val="bullet"/>
+      <w:lvlText w:val=""/>
+      <w:lvlJc w:val="left"/>
+      <w:pPr>
+        <w:ind w:left="6480" w:hanging="360"/>
+      </w:pPr>
+      <w:rPr>
+        <w:rFonts w:ascii="Wingdings" w:hAnsi="Wingdings" w:hint="default"/>
+      </w:rPr>
+    </w:lvl>
+  </w:abstractNum>
+  <w:abstractNum w:abstractNumId="1" w15:restartNumberingAfterBreak="0">
+    <w:nsid w:val="0D5B1FF6"/>
+    <w:multiLevelType w:val="hybridMultilevel"/>
+    <w:tmpl w:val="9EC8FEA2"/>
+    <w:lvl w:ilvl="0" w:tplc="0409000F">
+      <w:start w:val="1"/>
+      <w:numFmt w:val="decimal"/>
+      <w:lvlText w:val="%1."/>
+      <w:lvlJc w:val="left"/>
+      <w:pPr>
+        <w:ind w:left="720" w:hanging="360"/>
+      </w:pPr>
+    </w:lvl>
+    <w:lvl w:ilvl="1" w:tplc="04090019" w:tentative="1">
+      <w:start w:val="1"/>
+      <w:numFmt w:val="lowerLetter"/>
+      <w:lvlText w:val="%2."/>
+      <w:lvlJc w:val="left"/>
+      <w:pPr>
+        <w:ind w:left="1440" w:hanging="360"/>
+      </w:pPr>
+    </w:lvl>
+    <w:lvl w:ilvl="2" w:tplc="0409001B" w:tentative="1">
+      <w:start w:val="1"/>
+      <w:numFmt w:val="lowerRoman"/>
+      <w:lvlText w:val="%3."/>
+      <w:lvlJc w:val="right"/>
+      <w:pPr>
+        <w:ind w:left="2160" w:hanging="180"/>
+      </w:pPr>
+    </w:lvl>
+    <w:lvl w:ilvl="3" w:tplc="0409000F" w:tentative="1">
+      <w:start w:val="1"/>
+      <w:numFmt w:val="decimal"/>
+      <w:lvlText w:val="%4."/>
+      <w:lvlJc w:val="left"/>
+      <w:pPr>
+        <w:ind w:left="2880" w:hanging="360"/>
+      </w:pPr>
+    </w:lvl>
+    <w:lvl w:ilvl="4" w:tplc="04090019" w:tentative="1">
+      <w:start w:val="1"/>
+      <w:numFmt w:val="lowerLetter"/>
+      <w:lvlText w:val="%5."/>
+      <w:lvlJc w:val="left"/>
+      <w:pPr>
+        <w:ind w:left="3600" w:hanging="360"/>
+      </w:pPr>
+    </w:lvl>
+    <w:lvl w:ilvl="5" w:tplc="0409001B" w:tentative="1">
+      <w:start w:val="1"/>
+      <w:numFmt w:val="lowerRoman"/>
+      <w:lvlText w:val="%6."/>
+      <w:lvlJc w:val="right"/>
+      <w:pPr>
+        <w:ind w:left="4320" w:hanging="180"/>
+      </w:pPr>
+    </w:lvl>
+    <w:lvl w:ilvl="6" w:tplc="0409000F" w:tentative="1">
+      <w:start w:val="1"/>
+      <w:numFmt w:val="decimal"/>
+      <w:lvlText w:val="%7."/>
+      <w:lvlJc w:val="left"/>
+      <w:pPr>
+        <w:ind w:left="5040" w:hanging="360"/>
+      </w:pPr>
+    </w:lvl>
+    <w:lvl w:ilvl="7" w:tplc="04090019" w:tentative="1">
+      <w:start w:val="1"/>
+      <w:numFmt w:val="lowerLetter"/>
+      <w:lvlText w:val="%8."/>
+      <w:lvlJc w:val="left"/>
+      <w:pPr>
+        <w:ind w:left="5760" w:hanging="360"/>
+      </w:pPr>
+    </w:lvl>
+    <w:lvl w:ilvl="8" w:tplc="0409001B" w:tentative="1">
+      <w:start w:val="1"/>
+      <w:numFmt w:val="lowerRoman"/>
+      <w:lvlText w:val="%9."/>
+      <w:lvlJc w:val="right"/>
+      <w:pPr>
+        <w:ind w:left="6480" w:hanging="180"/>
+      </w:pPr>
+    </w:lvl>
+  </w:abstractNum>
+  <w:abstractNum w:abstractNumId="2" w15:restartNumberingAfterBreak="0">
+    <w:nsid w:val="11CA1D26"/>
+    <w:multiLevelType w:val="hybridMultilevel"/>
+    <w:tmpl w:val="D8ACC4EC"/>
+    <w:lvl w:ilvl="0" w:tplc="0409000F">
+      <w:start w:val="1"/>
+      <w:numFmt w:val="decimal"/>
+      <w:lvlText w:val="%1."/>
+      <w:lvlJc w:val="left"/>
+      <w:pPr>
+        <w:ind w:left="720" w:hanging="360"/>
+      </w:pPr>
+    </w:lvl>
+    <w:lvl w:ilvl="1" w:tplc="04090019">
+      <w:start w:val="1"/>
+      <w:numFmt w:val="lowerLetter"/>
+      <w:lvlText w:val="%2."/>
+      <w:lvlJc w:val="left"/>
+      <w:pPr>
+        <w:ind w:left="1440" w:hanging="360"/>
+      </w:pPr>
+    </w:lvl>
+    <w:lvl w:ilvl="2" w:tplc="0409001B" w:tentative="1">
+      <w:start w:val="1"/>
+      <w:numFmt w:val="lowerRoman"/>
+      <w:lvlText w:val="%3."/>
+      <w:lvlJc w:val="right"/>
+      <w:pPr>
+        <w:ind w:left="2160" w:hanging="180"/>
+      </w:pPr>
+    </w:lvl>
+    <w:lvl w:ilvl="3" w:tplc="0409000F" w:tentative="1">
+      <w:start w:val="1"/>
+      <w:numFmt w:val="decimal"/>
+      <w:lvlText w:val="%4."/>
+      <w:lvlJc w:val="left"/>
+      <w:pPr>
+        <w:ind w:left="2880" w:hanging="360"/>
+      </w:pPr>
+    </w:lvl>
+    <w:lvl w:ilvl="4" w:tplc="04090019" w:tentative="1">
+      <w:start w:val="1"/>
+      <w:numFmt w:val="lowerLetter"/>
+      <w:lvlText w:val="%5."/>
+      <w:lvlJc w:val="left"/>
+      <w:pPr>
+        <w:ind w:left="3600" w:hanging="360"/>
+      </w:pPr>
+    </w:lvl>
+    <w:lvl w:ilvl="5" w:tplc="0409001B" w:tentative="1">
+      <w:start w:val="1"/>
+      <w:numFmt w:val="lowerRoman"/>
+      <w:lvlText w:val="%6."/>
+      <w:lvlJc w:val="right"/>
+      <w:pPr>
+        <w:ind w:left="4320" w:hanging="180"/>
+      </w:pPr>
+    </w:lvl>
+    <w:lvl w:ilvl="6" w:tplc="0409000F" w:tentative="1">
+      <w:start w:val="1"/>
+      <w:numFmt w:val="decimal"/>
+      <w:lvlText w:val="%7."/>
+      <w:lvlJc w:val="left"/>
+      <w:pPr>
+        <w:ind w:left="5040" w:hanging="360"/>
+      </w:pPr>
+    </w:lvl>
+    <w:lvl w:ilvl="7" w:tplc="04090019" w:tentative="1">
+      <w:start w:val="1"/>
+      <w:numFmt w:val="lowerLetter"/>
+      <w:lvlText w:val="%8."/>
+      <w:lvlJc w:val="left"/>
+      <w:pPr>
+        <w:ind w:left="5760" w:hanging="360"/>
+      </w:pPr>
+    </w:lvl>
+    <w:lvl w:ilvl="8" w:tplc="0409001B" w:tentative="1">
+      <w:start w:val="1"/>
+      <w:numFmt w:val="lowerRoman"/>
+      <w:lvlText w:val="%9."/>
+      <w:lvlJc w:val="right"/>
+      <w:pPr>
+        <w:ind w:left="6480" w:hanging="180"/>
+      </w:pPr>
+    </w:lvl>
+  </w:abstractNum>
+  <w:abstractNum w:abstractNumId="3" w15:restartNumberingAfterBreak="0">
+    <w:nsid w:val="21E3299D"/>
+    <w:multiLevelType w:val="hybridMultilevel"/>
+    <w:tmpl w:val="54E66BEC"/>
+    <w:lvl w:ilvl="0" w:tplc="04090001">
+      <w:start w:val="1"/>
+      <w:numFmt w:val="bullet"/>
+      <w:lvlText w:val=""/>
+      <w:lvlJc w:val="left"/>
+      <w:pPr>
+        <w:ind w:left="720" w:hanging="360"/>
+      </w:pPr>
+      <w:rPr>
+        <w:rFonts w:ascii="Symbol" w:hAnsi="Symbol" w:hint="default"/>
+      </w:rPr>
+    </w:lvl>
+    <w:lvl w:ilvl="1" w:tplc="04090003" w:tentative="1">
+      <w:start w:val="1"/>
+      <w:numFmt w:val="bullet"/>
+      <w:lvlText w:val="o"/>
+      <w:lvlJc w:val="left"/>
+      <w:pPr>
+        <w:ind w:left="1440" w:hanging="360"/>
+      </w:pPr>
+      <w:rPr>
+        <w:rFonts w:ascii="Courier New" w:hAnsi="Courier New" w:cs="Courier New" w:hint="default"/>
+      </w:rPr>
+    </w:lvl>
+    <w:lvl w:ilvl="2" w:tplc="04090005" w:tentative="1">
+      <w:start w:val="1"/>
+      <w:numFmt w:val="bullet"/>
+      <w:lvlText w:val=""/>
+      <w:lvlJc w:val="left"/>
+      <w:pPr>
+        <w:ind w:left="2160" w:hanging="360"/>
+      </w:pPr>
+      <w:rPr>
+        <w:rFonts w:ascii="Wingdings" w:hAnsi="Wingdings" w:hint="default"/>
+      </w:rPr>
+    </w:lvl>
+    <w:lvl w:ilvl="3" w:tplc="04090001" w:tentative="1">
+      <w:start w:val="1"/>
+      <w:numFmt w:val="bullet"/>
+      <w:lvlText w:val=""/>
+      <w:lvlJc w:val="left"/>
+      <w:pPr>
+        <w:ind w:left="2880" w:hanging="360"/>
+      </w:pPr>
+      <w:rPr>
+        <w:rFonts w:ascii="Symbol" w:hAnsi="Symbol" w:hint="default"/>
+      </w:rPr>
+    </w:lvl>
+    <w:lvl w:ilvl="4" w:tplc="04090003" w:tentative="1">
+      <w:start w:val="1"/>
+      <w:numFmt w:val="bullet"/>
+      <w:lvlText w:val="o"/>
+      <w:lvlJc w:val="left"/>
+      <w:pPr>
+        <w:ind w:left="3600" w:hanging="360"/>
+      </w:pPr>
+      <w:rPr>
+        <w:rFonts w:ascii="Courier New" w:hAnsi="Courier New" w:cs="Courier New" w:hint="default"/>
+      </w:rPr>
+    </w:lvl>
+    <w:lvl w:ilvl="5" w:tplc="04090005" w:tentative="1">
+      <w:start w:val="1"/>
+      <w:numFmt w:val="bullet"/>
+      <w:lvlText w:val=""/>
+      <w:lvlJc w:val="left"/>
+      <w:pPr>
+        <w:ind w:left="4320" w:hanging="360"/>
+      </w:pPr>
+      <w:rPr>
+        <w:rFonts w:ascii="Wingdings" w:hAnsi="Wingdings" w:hint="default"/>
+      </w:rPr>
+    </w:lvl>
+    <w:lvl w:ilvl="6" w:tplc="04090001" w:tentative="1">
+      <w:start w:val="1"/>
+      <w:numFmt w:val="bullet"/>
+      <w:lvlText w:val=""/>
+      <w:lvlJc w:val="left"/>
+      <w:pPr>
+        <w:ind w:left="5040" w:hanging="360"/>
+      </w:pPr>
+      <w:rPr>
+        <w:rFonts w:ascii="Symbol" w:hAnsi="Symbol" w:hint="default"/>
+      </w:rPr>
+    </w:lvl>
+    <w:lvl w:ilvl="7" w:tplc="04090003" w:tentative="1">
+      <w:start w:val="1"/>
+      <w:numFmt w:val="bullet"/>
+      <w:lvlText w:val="o"/>
+      <w:lvlJc w:val="left"/>
+      <w:pPr>
+        <w:ind w:left="5760" w:hanging="360"/>
+      </w:pPr>
+      <w:rPr>
+        <w:rFonts w:ascii="Courier New" w:hAnsi="Courier New" w:cs="Courier New" w:hint="default"/>
+      </w:rPr>
+    </w:lvl>
+    <w:lvl w:ilvl="8" w:tplc="04090005" w:tentative="1">
+      <w:start w:val="1"/>
+      <w:numFmt w:val="bullet"/>
+      <w:lvlText w:val=""/>
+      <w:lvlJc w:val="left"/>
+      <w:pPr>
+        <w:ind w:left="6480" w:hanging="360"/>
+      </w:pPr>
+      <w:rPr>
+        <w:rFonts w:ascii="Wingdings" w:hAnsi="Wingdings" w:hint="default"/>
+      </w:rPr>
+    </w:lvl>
+  </w:abstractNum>
+  <w:abstractNum w:abstractNumId="4" w15:restartNumberingAfterBreak="0">
+    <w:nsid w:val="30D16DD0"/>
+    <w:multiLevelType w:val="hybridMultilevel"/>
+    <w:tmpl w:val="2BDA9D66"/>
+    <w:lvl w:ilvl="0" w:tplc="04090001">
+      <w:start w:val="1"/>
+      <w:numFmt w:val="bullet"/>
+      <w:lvlText w:val=""/>
+      <w:lvlJc w:val="left"/>
+      <w:pPr>
+        <w:ind w:left="720" w:hanging="360"/>
+      </w:pPr>
+      <w:rPr>
+        <w:rFonts w:ascii="Symbol" w:hAnsi="Symbol" w:hint="default"/>
+      </w:rPr>
+    </w:lvl>
+    <w:lvl w:ilvl="1" w:tplc="04090003">
+      <w:start w:val="1"/>
+      <w:numFmt w:val="bullet"/>
+      <w:lvlText w:val="o"/>
+      <w:lvlJc w:val="left"/>
+      <w:pPr>
+        <w:ind w:left="1440" w:hanging="360"/>
+      </w:pPr>
+      <w:rPr>
+        <w:rFonts w:ascii="Courier New" w:hAnsi="Courier New" w:cs="Courier New" w:hint="default"/>
+      </w:rPr>
+    </w:lvl>
+    <w:lvl w:ilvl="2" w:tplc="04090005" w:tentative="1">
+      <w:start w:val="1"/>
+      <w:numFmt w:val="bullet"/>
+      <w:lvlText w:val=""/>
+      <w:lvlJc w:val="left"/>
+      <w:pPr>
+        <w:ind w:left="2160" w:hanging="360"/>
+      </w:pPr>
+      <w:rPr>
+        <w:rFonts w:ascii="Wingdings" w:hAnsi="Wingdings" w:hint="default"/>
+      </w:rPr>
+    </w:lvl>
+    <w:lvl w:ilvl="3" w:tplc="04090001" w:tentative="1">
+      <w:start w:val="1"/>
+      <w:numFmt w:val="bullet"/>
+      <w:lvlText w:val=""/>
+      <w:lvlJc w:val="left"/>
+      <w:pPr>
+        <w:ind w:left="2880" w:hanging="360"/>
+      </w:pPr>
+      <w:rPr>
+        <w:rFonts w:ascii="Symbol" w:hAnsi="Symbol" w:hint="default"/>
+      </w:rPr>
+    </w:lvl>
+    <w:lvl w:ilvl="4" w:tplc="04090003" w:tentative="1">
+      <w:start w:val="1"/>
+      <w:numFmt w:val="bullet"/>
+      <w:lvlText w:val="o"/>
+      <w:lvlJc w:val="left"/>
+      <w:pPr>
+        <w:ind w:left="3600" w:hanging="360"/>
+      </w:pPr>
+      <w:rPr>
+        <w:rFonts w:ascii="Courier New" w:hAnsi="Courier New" w:cs="Courier New" w:hint="default"/>
+      </w:rPr>
+    </w:lvl>
+    <w:lvl w:ilvl="5" w:tplc="04090005" w:tentative="1">
+      <w:start w:val="1"/>
+      <w:numFmt w:val="bullet"/>
+      <w:lvlText w:val=""/>
+      <w:lvlJc w:val="left"/>
+      <w:pPr>
+        <w:ind w:left="4320" w:hanging="360"/>
+      </w:pPr>
+      <w:rPr>
+        <w:rFonts w:ascii="Wingdings" w:hAnsi="Wingdings" w:hint="default"/>
+      </w:rPr>
+    </w:lvl>
+    <w:lvl w:ilvl="6" w:tplc="04090001" w:tentative="1">
+      <w:start w:val="1"/>
+      <w:numFmt w:val="bullet"/>
+      <w:lvlText w:val=""/>
+      <w:lvlJc w:val="left"/>
+      <w:pPr>
+        <w:ind w:left="5040" w:hanging="360"/>
+      </w:pPr>
+      <w:rPr>
+        <w:rFonts w:ascii="Symbol" w:hAnsi="Symbol" w:hint="default"/>
+      </w:rPr>
+    </w:lvl>
+    <w:lvl w:ilvl="7" w:tplc="04090003" w:tentative="1">
+      <w:start w:val="1"/>
+      <w:numFmt w:val="bullet"/>
+      <w:lvlText w:val="o"/>
+      <w:lvlJc w:val="left"/>
+      <w:pPr>
+        <w:ind w:left="5760" w:hanging="360"/>
+      </w:pPr>
+      <w:rPr>
+        <w:rFonts w:ascii="Courier New" w:hAnsi="Courier New" w:cs="Courier New" w:hint="default"/>
+      </w:rPr>
+    </w:lvl>
+    <w:lvl w:ilvl="8" w:tplc="04090005" w:tentative="1">
+      <w:start w:val="1"/>
+      <w:numFmt w:val="bullet"/>
+      <w:lvlText w:val=""/>
+      <w:lvlJc w:val="left"/>
+      <w:pPr>
+        <w:ind w:left="6480" w:hanging="360"/>
+      </w:pPr>
+      <w:rPr>
+        <w:rFonts w:ascii="Wingdings" w:hAnsi="Wingdings" w:hint="default"/>
+      </w:rPr>
+    </w:lvl>
+  </w:abstractNum>
+  <w:abstractNum w:abstractNumId="5" w15:restartNumberingAfterBreak="0">
+    <w:nsid w:val="48C2095F"/>
+    <w:multiLevelType w:val="hybridMultilevel"/>
+    <w:tmpl w:val="82C662B4"/>
+    <w:lvl w:ilvl="0" w:tplc="0409000F">
+      <w:start w:val="1"/>
+      <w:numFmt w:val="decimal"/>
+      <w:lvlText w:val="%1."/>
+      <w:lvlJc w:val="left"/>
+      <w:pPr>
+        <w:ind w:left="720" w:hanging="360"/>
+      </w:pPr>
+    </w:lvl>
+    <w:lvl w:ilvl="1" w:tplc="04090019" w:tentative="1">
+      <w:start w:val="1"/>
+      <w:numFmt w:val="lowerLetter"/>
+      <w:lvlText w:val="%2."/>
+      <w:lvlJc w:val="left"/>
+      <w:pPr>
+        <w:ind w:left="1440" w:hanging="360"/>
+      </w:pPr>
+    </w:lvl>
+    <w:lvl w:ilvl="2" w:tplc="0409001B" w:tentative="1">
+      <w:start w:val="1"/>
+      <w:numFmt w:val="lowerRoman"/>
+      <w:lvlText w:val="%3."/>
+      <w:lvlJc w:val="right"/>
+      <w:pPr>
+        <w:ind w:left="2160" w:hanging="180"/>
+      </w:pPr>
+    </w:lvl>
+    <w:lvl w:ilvl="3" w:tplc="0409000F" w:tentative="1">
+      <w:start w:val="1"/>
+      <w:numFmt w:val="decimal"/>
+      <w:lvlText w:val="%4."/>
+      <w:lvlJc w:val="left"/>
+      <w:pPr>
+        <w:ind w:left="2880" w:hanging="360"/>
+      </w:pPr>
+    </w:lvl>
+    <w:lvl w:ilvl="4" w:tplc="04090019" w:tentative="1">
+      <w:start w:val="1"/>
+      <w:numFmt w:val="lowerLetter"/>
+      <w:lvlText w:val="%5."/>
+      <w:lvlJc w:val="left"/>
+      <w:pPr>
+        <w:ind w:left="3600" w:hanging="360"/>
+      </w:pPr>
+    </w:lvl>
+    <w:lvl w:ilvl="5" w:tplc="0409001B" w:tentative="1">
+      <w:start w:val="1"/>
+      <w:numFmt w:val="lowerRoman"/>
+      <w:lvlText w:val="%6."/>
+      <w:lvlJc w:val="right"/>
+      <w:pPr>
+        <w:ind w:left="4320" w:hanging="180"/>
+      </w:pPr>
+    </w:lvl>
+    <w:lvl w:ilvl="6" w:tplc="0409000F" w:tentative="1">
+      <w:start w:val="1"/>
+      <w:numFmt w:val="decimal"/>
+      <w:lvlText w:val="%7."/>
+      <w:lvlJc w:val="left"/>
+      <w:pPr>
+        <w:ind w:left="5040" w:hanging="360"/>
+      </w:pPr>
+    </w:lvl>
+    <w:lvl w:ilvl="7" w:tplc="04090019" w:tentative="1">
+      <w:start w:val="1"/>
+      <w:numFmt w:val="lowerLetter"/>
+      <w:lvlText w:val="%8."/>
+      <w:lvlJc w:val="left"/>
+      <w:pPr>
+        <w:ind w:left="5760" w:hanging="360"/>
+      </w:pPr>
+    </w:lvl>
+    <w:lvl w:ilvl="8" w:tplc="0409001B" w:tentative="1">
+      <w:start w:val="1"/>
+      <w:numFmt w:val="lowerRoman"/>
+      <w:lvlText w:val="%9."/>
+      <w:lvlJc w:val="right"/>
+      <w:pPr>
+        <w:ind w:left="6480" w:hanging="180"/>
+      </w:pPr>
+    </w:lvl>
+  </w:abstractNum>
+  <w:num w:numId="1">
+    <w:abstractNumId w:val="3"/>
+  </w:num>
+  <w:num w:numId="2">
+    <w:abstractNumId w:val="0"/>
+  </w:num>
+  <w:num w:numId="3">
+    <w:abstractNumId w:val="2"/>
+  </w:num>
+  <w:num w:numId="4">
+    <w:abstractNumId w:val="1"/>
+  </w:num>
+  <w:num w:numId="5">
+    <w:abstractNumId w:val="5"/>
+  </w:num>
+  <w:num w:numId="6">
+    <w:abstractNumId w:val="4"/>
+  </w:num>
+</w:numbering>
 </file>
 
 <file path=word/styles.xml><?xml version="1.0" encoding="utf-8"?>
@@ -468,6 +1405,17 @@
     <w:semiHidden/>
     <w:unhideWhenUsed/>
   </w:style>
+  <w:style w:type="paragraph" w:styleId="ListParagraph">
+    <w:name w:val="List Paragraph"/>
+    <w:basedOn w:val="Normal"/>
+    <w:uiPriority w:val="34"/>
+    <w:qFormat/>
+    <w:rsid w:val="004E3423"/>
+    <w:pPr>
+      <w:ind w:left="720"/>
+      <w:contextualSpacing/>
+    </w:pPr>
+  </w:style>
 </w:styles>
 </file>
 

</xml_diff>

<commit_message>
data wrangling and data storytelling
</commit_message>
<xml_diff>
--- a/Data Wranging Document.docx
+++ b/Data Wranging Document.docx
@@ -40,7 +40,13 @@
         </w:numPr>
       </w:pPr>
       <w:r>
-        <w:t>The datasets have differing levels of detail.  One goes down to the county level, and the other to the state level. One has entries every 5 years; the other has entries every year.</w:t>
+        <w:t xml:space="preserve">The datasets have differing levels of detail.  One goes down to the county level, and the other to the state level. One has entries every 5 years; </w:t>
+      </w:r>
+      <w:r>
+        <w:t>the other has entries annually</w:t>
+      </w:r>
+      <w:r>
+        <w:t>.</w:t>
       </w:r>
     </w:p>
     <w:p>
@@ -159,7 +165,10 @@
         </w:numPr>
       </w:pPr>
       <w:r>
-        <w:t>There are 50 unique states in this dataset while there are 51 unique states in the other dataset.</w:t>
+        <w:t xml:space="preserve">Tidied up the data by </w:t>
+      </w:r>
+      <w:r>
+        <w:t>melting the data and replacing the variable values with their correct years.</w:t>
       </w:r>
     </w:p>
     <w:p>
@@ -171,10 +180,7 @@
         </w:numPr>
       </w:pPr>
       <w:r>
-        <w:t xml:space="preserve">Tidied up the data by </w:t>
-      </w:r>
-      <w:r>
-        <w:t>melting the data and replacing the variable values with their correct years.</w:t>
+        <w:t>Got rid of the confidence intervals that were included in the same column as the mortality rate.</w:t>
       </w:r>
     </w:p>
     <w:p>
@@ -186,7 +192,7 @@
         </w:numPr>
       </w:pPr>
       <w:r>
-        <w:t>Got rid of the confidence intervals that were included in the same column as the mortality rate.</w:t>
+        <w:t>Converted all the columns except for the state column into floats.</w:t>
       </w:r>
     </w:p>
     <w:p>
@@ -198,18 +204,6 @@
         </w:numPr>
       </w:pPr>
       <w:r>
-        <w:t>Converted all the columns except for the state column into floats.</w:t>
-      </w:r>
-    </w:p>
-    <w:p>
-      <w:pPr>
-        <w:pStyle w:val="ListParagraph"/>
-        <w:numPr>
-          <w:ilvl w:val="0"/>
-          <w:numId w:val="4"/>
-        </w:numPr>
-      </w:pPr>
-      <w:r>
         <w:t xml:space="preserve">Using the </w:t>
       </w:r>
       <w:r>
@@ -230,7 +224,12 @@
         </w:numPr>
       </w:pPr>
       <w:r>
-        <w:t>Replaced all the ‘District of Columbia’ values to ‘D.C’ in the cardio dataset because the cardio dataset had a different notation for Washington DC than the poverty dataset.</w:t>
+        <w:t>Replaced all the ‘District of Columbia’ values to ‘D.C’ in the cardio dataset because the cardio dataset had a different notation for Washington</w:t>
+      </w:r>
+      <w:bookmarkStart w:id="0" w:name="_GoBack"/>
+      <w:bookmarkEnd w:id="0"/>
+      <w:r>
+        <w:t xml:space="preserve"> DC than the poverty dataset.</w:t>
       </w:r>
     </w:p>
     <w:p>
@@ -269,7 +268,19 @@
         <w:t>Merged the two data</w:t>
       </w:r>
       <w:r>
-        <w:t>sets.</w:t>
+        <w:t>sets based on the State and the Year.</w:t>
+      </w:r>
+    </w:p>
+    <w:p>
+      <w:pPr>
+        <w:pStyle w:val="ListParagraph"/>
+        <w:numPr>
+          <w:ilvl w:val="0"/>
+          <w:numId w:val="5"/>
+        </w:numPr>
+      </w:pPr>
+      <w:r>
+        <w:t>I also converted the mortality rate unit of measure from per 100,000 to 1,000 because the poverty rate unit of measure was per 1,000 people.</w:t>
       </w:r>
     </w:p>
     <w:p>
@@ -351,8 +362,6 @@
         <w:lastRenderedPageBreak/>
         <w:t>I have determined that there is no need to drop the outliers.  They do not seem to be incorrect entries.</w:t>
       </w:r>
-      <w:bookmarkStart w:id="0" w:name="_GoBack"/>
-      <w:bookmarkEnd w:id="0"/>
     </w:p>
     <w:sectPr>
       <w:pgSz w:w="12240" w:h="15840"/>

</xml_diff>